<commit_message>
#Ajuste el Burndown chart
</commit_message>
<xml_diff>
--- a/meetings/reporteAvance.20101018.docx
+++ b/meetings/reporteAvance.20101018.docx
@@ -785,23 +785,7 @@
             <w:sz w:val="18"/>
             <w:lang w:val="es-AR"/>
           </w:rPr>
-          <w:t>h</w:t>
-        </w:r>
-        <w:r>
-          <w:rPr>
-            <w:rStyle w:val="Hipervnculo"/>
-            <w:sz w:val="18"/>
-            <w:lang w:val="es-AR"/>
-          </w:rPr>
-          <w:t>t</w:t>
-        </w:r>
-        <w:r>
-          <w:rPr>
-            <w:rStyle w:val="Hipervnculo"/>
-            <w:sz w:val="18"/>
-            <w:lang w:val="es-AR"/>
-          </w:rPr>
-          <w:t>tps://wolof.southworksinc.com/selfmanagement/stories?search=is%3Avisible+and+label%3Aiteracion_2+and+label%3Atarea</w:t>
+          <w:t>https://wolof.southworksinc.com/selfmanagement/stories?search=is%3Avisible+and+label%3Aiteracion_2+and+label%3Atarea</w:t>
         </w:r>
       </w:hyperlink>
     </w:p>
@@ -1098,7 +1082,7 @@
           <wp:inline distT="0" distB="0" distL="0" distR="0">
             <wp:extent cx="5400675" cy="3240405"/>
             <wp:effectExtent l="19050" t="0" r="9525" b="0"/>
-            <wp:docPr id="21" name="Gráfico 3"/>
+            <wp:docPr id="2" name="Gráfico 1"/>
             <wp:cNvGraphicFramePr/>
             <a:graphic xmlns:a="http://schemas.openxmlformats.org/drawingml/2006/main">
               <a:graphicData uri="http://schemas.openxmlformats.org/drawingml/2006/chart">
@@ -1298,7 +1282,8 @@
       </w:pPr>
       <w:r>
         <w:rPr>
-          <w:lang w:val="es-AR"/>
+          <w:noProof/>
+          <w:lang w:val="es-ES_tradnl" w:eastAsia="es-ES_tradnl" w:bidi="ar-SA"/>
         </w:rPr>
         <w:drawing>
           <wp:inline distT="0" distB="0" distL="0" distR="0">
@@ -1350,7 +1335,8 @@
       </w:pPr>
       <w:r>
         <w:rPr>
-          <w:lang w:val="es-AR"/>
+          <w:noProof/>
+          <w:lang w:val="es-ES_tradnl" w:eastAsia="es-ES_tradnl" w:bidi="ar-SA"/>
         </w:rPr>
         <w:drawing>
           <wp:inline distT="0" distB="0" distL="0" distR="0">
@@ -2486,23 +2472,7 @@
             <w:sz w:val="18"/>
             <w:lang w:val="es-AR"/>
           </w:rPr>
-          <w:t>https://spreadsheets.google.com/ccc?key=0AoCbqKUYAsRjdE9tT3o4RWdwV1Z</w:t>
-        </w:r>
-        <w:r>
-          <w:rPr>
-            <w:rStyle w:val="Hipervnculo"/>
-            <w:sz w:val="18"/>
-            <w:lang w:val="es-AR"/>
-          </w:rPr>
-          <w:t>f</w:t>
-        </w:r>
-        <w:r>
-          <w:rPr>
-            <w:rStyle w:val="Hipervnculo"/>
-            <w:sz w:val="18"/>
-            <w:lang w:val="es-AR"/>
-          </w:rPr>
-          <w:t>andwT2ZxalN2dHc</w:t>
+          <w:t>https://spreadsheets.google.com/ccc?key=0AoCbqKUYAsRjdE9tT3o4RWdwV1ZfandwT2ZxalN2dHc</w:t>
         </w:r>
       </w:hyperlink>
     </w:p>
@@ -2723,7 +2693,7 @@
             <w:sz w:val="20"/>
             <w:lang w:val="es-AR"/>
           </w:rPr>
-          <w:t>1</w:t>
+          <w:t>4</w:t>
         </w:r>
         <w:r>
           <w:rPr>
@@ -4930,6 +4900,7 @@
   <w:style w:type="character" w:default="1" w:styleId="Fuentedeprrafopredeter">
     <w:name w:val="Default Paragraph Font"/>
     <w:uiPriority w:val="1"/>
+    <w:semiHidden/>
     <w:unhideWhenUsed/>
   </w:style>
   <w:style w:type="table" w:default="1" w:styleId="Tablanormal">
@@ -5929,24 +5900,24 @@
                   <c:v>6</c:v>
                 </c:pt>
                 <c:pt idx="18">
-                  <c:v>5</c:v>
+                  <c:v>4</c:v>
                 </c:pt>
                 <c:pt idx="19">
-                  <c:v>5</c:v>
+                  <c:v>3</c:v>
                 </c:pt>
                 <c:pt idx="20">
-                  <c:v>4</c:v>
+                  <c:v>1</c:v>
                 </c:pt>
               </c:numCache>
             </c:numRef>
           </c:val>
         </c:ser>
         <c:marker val="1"/>
-        <c:axId val="75845632"/>
-        <c:axId val="75847168"/>
+        <c:axId val="90928256"/>
+        <c:axId val="90929792"/>
       </c:lineChart>
       <c:dateAx>
-        <c:axId val="75845632"/>
+        <c:axId val="90928256"/>
         <c:scaling>
           <c:orientation val="minMax"/>
         </c:scaling>
@@ -5964,13 +5935,13 @@
             <a:endParaRPr lang="es-ES_tradnl"/>
           </a:p>
         </c:txPr>
-        <c:crossAx val="75847168"/>
+        <c:crossAx val="90929792"/>
         <c:crosses val="autoZero"/>
         <c:auto val="1"/>
         <c:lblOffset val="100"/>
       </c:dateAx>
       <c:valAx>
-        <c:axId val="75847168"/>
+        <c:axId val="90929792"/>
         <c:scaling>
           <c:orientation val="minMax"/>
         </c:scaling>
@@ -6006,7 +5977,7 @@
             <a:endParaRPr lang="es-ES_tradnl"/>
           </a:p>
         </c:txPr>
-        <c:crossAx val="75845632"/>
+        <c:crossAx val="90928256"/>
         <c:crosses val="autoZero"/>
         <c:crossBetween val="between"/>
       </c:valAx>
@@ -6328,11 +6299,11 @@
           </c:val>
         </c:ser>
         <c:marker val="1"/>
-        <c:axId val="88302336"/>
-        <c:axId val="88305024"/>
+        <c:axId val="90971520"/>
+        <c:axId val="90985984"/>
       </c:lineChart>
       <c:catAx>
-        <c:axId val="88302336"/>
+        <c:axId val="90971520"/>
         <c:scaling>
           <c:orientation val="minMax"/>
         </c:scaling>
@@ -6367,14 +6338,14 @@
             <a:endParaRPr lang="es-ES_tradnl"/>
           </a:p>
         </c:txPr>
-        <c:crossAx val="88305024"/>
+        <c:crossAx val="90985984"/>
         <c:crosses val="autoZero"/>
         <c:auto val="1"/>
         <c:lblAlgn val="ctr"/>
         <c:lblOffset val="100"/>
       </c:catAx>
       <c:valAx>
-        <c:axId val="88305024"/>
+        <c:axId val="90985984"/>
         <c:scaling>
           <c:orientation val="minMax"/>
         </c:scaling>
@@ -6410,7 +6381,7 @@
             <a:endParaRPr lang="es-ES_tradnl"/>
           </a:p>
         </c:txPr>
-        <c:crossAx val="88302336"/>
+        <c:crossAx val="90971520"/>
         <c:crosses val="autoZero"/>
         <c:crossBetween val="between"/>
       </c:valAx>
@@ -6631,11 +6602,11 @@
           </c:val>
         </c:ser>
         <c:marker val="1"/>
-        <c:axId val="127177088"/>
-        <c:axId val="127179008"/>
+        <c:axId val="91009408"/>
+        <c:axId val="91011328"/>
       </c:lineChart>
       <c:catAx>
-        <c:axId val="127177088"/>
+        <c:axId val="91009408"/>
         <c:scaling>
           <c:orientation val="minMax"/>
         </c:scaling>
@@ -6670,14 +6641,14 @@
             <a:endParaRPr lang="es-ES_tradnl"/>
           </a:p>
         </c:txPr>
-        <c:crossAx val="127179008"/>
+        <c:crossAx val="91011328"/>
         <c:crosses val="autoZero"/>
         <c:auto val="1"/>
         <c:lblAlgn val="ctr"/>
         <c:lblOffset val="100"/>
       </c:catAx>
       <c:valAx>
-        <c:axId val="127179008"/>
+        <c:axId val="91011328"/>
         <c:scaling>
           <c:orientation val="minMax"/>
         </c:scaling>
@@ -6713,7 +6684,7 @@
             <a:endParaRPr lang="es-ES_tradnl"/>
           </a:p>
         </c:txPr>
-        <c:crossAx val="127177088"/>
+        <c:crossAx val="91009408"/>
         <c:crosses val="autoZero"/>
         <c:crossBetween val="between"/>
       </c:valAx>

</xml_diff>

<commit_message>
#Agregue la semana que faltaba con los valores actuales de las UATs.
</commit_message>
<xml_diff>
--- a/meetings/reporteAvance.20101018.docx
+++ b/meetings/reporteAvance.20101018.docx
@@ -1275,21 +1275,19 @@
     </w:p>
     <w:p>
       <w:pPr>
-        <w:spacing w:after="360"/>
-        <w:rPr>
-          <w:lang w:val="es-AR"/>
-        </w:rPr>
-      </w:pPr>
-      <w:r>
-        <w:rPr>
-          <w:noProof/>
-          <w:lang w:val="es-ES_tradnl" w:eastAsia="es-ES_tradnl" w:bidi="ar-SA"/>
+        <w:rPr>
+          <w:lang w:val="es-AR"/>
+        </w:rPr>
+      </w:pPr>
+      <w:r>
+        <w:rPr>
+          <w:lang w:val="es-AR"/>
         </w:rPr>
         <w:drawing>
           <wp:inline distT="0" distB="0" distL="0" distR="0">
             <wp:extent cx="5400675" cy="3170865"/>
             <wp:effectExtent l="19050" t="0" r="9525" b="0"/>
-            <wp:docPr id="9" name="Gráfico 1"/>
+            <wp:docPr id="10" name="Gráfico 3"/>
             <wp:cNvGraphicFramePr/>
             <a:graphic xmlns:a="http://schemas.openxmlformats.org/drawingml/2006/main">
               <a:graphicData uri="http://schemas.openxmlformats.org/drawingml/2006/chart">
@@ -5913,11 +5911,11 @@
           </c:val>
         </c:ser>
         <c:marker val="1"/>
-        <c:axId val="90928256"/>
-        <c:axId val="90929792"/>
+        <c:axId val="53119616"/>
+        <c:axId val="53122176"/>
       </c:lineChart>
       <c:dateAx>
-        <c:axId val="90928256"/>
+        <c:axId val="53119616"/>
         <c:scaling>
           <c:orientation val="minMax"/>
         </c:scaling>
@@ -5935,13 +5933,13 @@
             <a:endParaRPr lang="es-ES_tradnl"/>
           </a:p>
         </c:txPr>
-        <c:crossAx val="90929792"/>
+        <c:crossAx val="53122176"/>
         <c:crosses val="autoZero"/>
         <c:auto val="1"/>
         <c:lblOffset val="100"/>
       </c:dateAx>
       <c:valAx>
-        <c:axId val="90929792"/>
+        <c:axId val="53122176"/>
         <c:scaling>
           <c:orientation val="minMax"/>
         </c:scaling>
@@ -5977,7 +5975,7 @@
             <a:endParaRPr lang="es-ES_tradnl"/>
           </a:p>
         </c:txPr>
-        <c:crossAx val="90928256"/>
+        <c:crossAx val="53119616"/>
         <c:crosses val="autoZero"/>
         <c:crossBetween val="between"/>
       </c:valAx>
@@ -6014,10 +6012,10 @@
           </c:tx>
           <c:cat>
             <c:numRef>
-              <c:f>'Cobertura de la Prueba'!$B$3:$B$12</c:f>
+              <c:f>'Cobertura de la Prueba'!$B$3:$B$13</c:f>
               <c:numCache>
                 <c:formatCode>General</c:formatCode>
-                <c:ptCount val="10"/>
+                <c:ptCount val="11"/>
                 <c:pt idx="0">
                   <c:v>1</c:v>
                 </c:pt>
@@ -6047,16 +6045,19 @@
                 </c:pt>
                 <c:pt idx="9">
                   <c:v>10</c:v>
+                </c:pt>
+                <c:pt idx="10">
+                  <c:v>11</c:v>
                 </c:pt>
               </c:numCache>
             </c:numRef>
           </c:cat>
           <c:val>
             <c:numRef>
-              <c:f>'Cobertura de la Prueba'!$C$3:$C$12</c:f>
+              <c:f>'Cobertura de la Prueba'!$C$3:$C$13</c:f>
               <c:numCache>
                 <c:formatCode>General</c:formatCode>
-                <c:ptCount val="10"/>
+                <c:ptCount val="11"/>
                 <c:pt idx="0">
                   <c:v>0</c:v>
                 </c:pt>
@@ -6067,6 +6068,9 @@
                   <c:v>20</c:v>
                 </c:pt>
                 <c:pt idx="3">
+                  <c:v>20</c:v>
+                </c:pt>
+                <c:pt idx="4">
                   <c:v>20</c:v>
                 </c:pt>
               </c:numCache>
@@ -6089,10 +6093,10 @@
           </c:tx>
           <c:cat>
             <c:numRef>
-              <c:f>'Cobertura de la Prueba'!$B$3:$B$12</c:f>
+              <c:f>'Cobertura de la Prueba'!$B$3:$B$13</c:f>
               <c:numCache>
                 <c:formatCode>General</c:formatCode>
-                <c:ptCount val="10"/>
+                <c:ptCount val="11"/>
                 <c:pt idx="0">
                   <c:v>1</c:v>
                 </c:pt>
@@ -6122,16 +6126,19 @@
                 </c:pt>
                 <c:pt idx="9">
                   <c:v>10</c:v>
+                </c:pt>
+                <c:pt idx="10">
+                  <c:v>11</c:v>
                 </c:pt>
               </c:numCache>
             </c:numRef>
           </c:cat>
           <c:val>
             <c:numRef>
-              <c:f>'Cobertura de la Prueba'!$D$3:$D$12</c:f>
+              <c:f>'Cobertura de la Prueba'!$D$3:$D$13</c:f>
               <c:numCache>
                 <c:formatCode>General</c:formatCode>
-                <c:ptCount val="10"/>
+                <c:ptCount val="11"/>
                 <c:pt idx="0">
                   <c:v>0</c:v>
                 </c:pt>
@@ -6143,6 +6150,9 @@
                 </c:pt>
                 <c:pt idx="3">
                   <c:v>16</c:v>
+                </c:pt>
+                <c:pt idx="4">
+                  <c:v>19</c:v>
                 </c:pt>
               </c:numCache>
             </c:numRef>
@@ -6164,10 +6174,10 @@
           </c:tx>
           <c:cat>
             <c:numRef>
-              <c:f>'Cobertura de la Prueba'!$B$3:$B$12</c:f>
+              <c:f>'Cobertura de la Prueba'!$B$3:$B$13</c:f>
               <c:numCache>
                 <c:formatCode>General</c:formatCode>
-                <c:ptCount val="10"/>
+                <c:ptCount val="11"/>
                 <c:pt idx="0">
                   <c:v>1</c:v>
                 </c:pt>
@@ -6197,16 +6207,19 @@
                 </c:pt>
                 <c:pt idx="9">
                   <c:v>10</c:v>
+                </c:pt>
+                <c:pt idx="10">
+                  <c:v>11</c:v>
                 </c:pt>
               </c:numCache>
             </c:numRef>
           </c:cat>
           <c:val>
             <c:numRef>
-              <c:f>'Cobertura de la Prueba'!$E$3:$E$12</c:f>
+              <c:f>'Cobertura de la Prueba'!$E$3:$E$13</c:f>
               <c:numCache>
                 <c:formatCode>General</c:formatCode>
-                <c:ptCount val="10"/>
+                <c:ptCount val="11"/>
                 <c:pt idx="0">
                   <c:v>0</c:v>
                 </c:pt>
@@ -6218,6 +6231,9 @@
                 </c:pt>
                 <c:pt idx="3">
                   <c:v>16</c:v>
+                </c:pt>
+                <c:pt idx="4">
+                  <c:v>19</c:v>
                 </c:pt>
               </c:numCache>
             </c:numRef>
@@ -6239,10 +6255,10 @@
           </c:tx>
           <c:cat>
             <c:numRef>
-              <c:f>'Cobertura de la Prueba'!$B$3:$B$12</c:f>
+              <c:f>'Cobertura de la Prueba'!$B$3:$B$13</c:f>
               <c:numCache>
                 <c:formatCode>General</c:formatCode>
-                <c:ptCount val="10"/>
+                <c:ptCount val="11"/>
                 <c:pt idx="0">
                   <c:v>1</c:v>
                 </c:pt>
@@ -6272,16 +6288,19 @@
                 </c:pt>
                 <c:pt idx="9">
                   <c:v>10</c:v>
+                </c:pt>
+                <c:pt idx="10">
+                  <c:v>11</c:v>
                 </c:pt>
               </c:numCache>
             </c:numRef>
           </c:cat>
           <c:val>
             <c:numRef>
-              <c:f>'Cobertura de la Prueba'!$F$3:$F$12</c:f>
+              <c:f>'Cobertura de la Prueba'!$F$3:$F$13</c:f>
               <c:numCache>
                 <c:formatCode>General</c:formatCode>
-                <c:ptCount val="10"/>
+                <c:ptCount val="11"/>
                 <c:pt idx="0">
                   <c:v>0</c:v>
                 </c:pt>
@@ -6293,17 +6312,20 @@
                 </c:pt>
                 <c:pt idx="3">
                   <c:v>15</c:v>
+                </c:pt>
+                <c:pt idx="4">
+                  <c:v>19</c:v>
                 </c:pt>
               </c:numCache>
             </c:numRef>
           </c:val>
         </c:ser>
         <c:marker val="1"/>
-        <c:axId val="90971520"/>
-        <c:axId val="90985984"/>
+        <c:axId val="68669824"/>
+        <c:axId val="68672128"/>
       </c:lineChart>
       <c:catAx>
-        <c:axId val="90971520"/>
+        <c:axId val="68669824"/>
         <c:scaling>
           <c:orientation val="minMax"/>
         </c:scaling>
@@ -6338,14 +6360,14 @@
             <a:endParaRPr lang="es-ES_tradnl"/>
           </a:p>
         </c:txPr>
-        <c:crossAx val="90985984"/>
+        <c:crossAx val="68672128"/>
         <c:crosses val="autoZero"/>
         <c:auto val="1"/>
         <c:lblAlgn val="ctr"/>
         <c:lblOffset val="100"/>
       </c:catAx>
       <c:valAx>
-        <c:axId val="90985984"/>
+        <c:axId val="68672128"/>
         <c:scaling>
           <c:orientation val="minMax"/>
         </c:scaling>
@@ -6381,7 +6403,7 @@
             <a:endParaRPr lang="es-ES_tradnl"/>
           </a:p>
         </c:txPr>
-        <c:crossAx val="90971520"/>
+        <c:crossAx val="68669824"/>
         <c:crosses val="autoZero"/>
         <c:crossBetween val="between"/>
       </c:valAx>
@@ -6602,11 +6624,11 @@
           </c:val>
         </c:ser>
         <c:marker val="1"/>
-        <c:axId val="91009408"/>
-        <c:axId val="91011328"/>
+        <c:axId val="72939776"/>
+        <c:axId val="72975104"/>
       </c:lineChart>
       <c:catAx>
-        <c:axId val="91009408"/>
+        <c:axId val="72939776"/>
         <c:scaling>
           <c:orientation val="minMax"/>
         </c:scaling>
@@ -6641,14 +6663,14 @@
             <a:endParaRPr lang="es-ES_tradnl"/>
           </a:p>
         </c:txPr>
-        <c:crossAx val="91011328"/>
+        <c:crossAx val="72975104"/>
         <c:crosses val="autoZero"/>
         <c:auto val="1"/>
         <c:lblAlgn val="ctr"/>
         <c:lblOffset val="100"/>
       </c:catAx>
       <c:valAx>
-        <c:axId val="91011328"/>
+        <c:axId val="72975104"/>
         <c:scaling>
           <c:orientation val="minMax"/>
         </c:scaling>
@@ -6684,7 +6706,7 @@
             <a:endParaRPr lang="es-ES_tradnl"/>
           </a:p>
         </c:txPr>
-        <c:crossAx val="91009408"/>
+        <c:crossAx val="72939776"/>
         <c:crosses val="autoZero"/>
         <c:crossBetween val="between"/>
       </c:valAx>

</xml_diff>

<commit_message>
#Ajusté el tema costos.
</commit_message>
<xml_diff>
--- a/meetings/reporteAvance.20101018.docx
+++ b/meetings/reporteAvance.20101018.docx
@@ -1078,6 +1078,10 @@
     <w:p/>
     <w:p>
       <w:r>
+        <w:rPr>
+          <w:noProof/>
+          <w:lang w:val="es-ES_tradnl" w:eastAsia="es-ES_tradnl" w:bidi="ar-SA"/>
+        </w:rPr>
         <w:drawing>
           <wp:inline distT="0" distB="0" distL="0" distR="0">
             <wp:extent cx="5400675" cy="3240405"/>
@@ -1281,7 +1285,8 @@
       </w:pPr>
       <w:r>
         <w:rPr>
-          <w:lang w:val="es-AR"/>
+          <w:noProof/>
+          <w:lang w:val="es-ES_tradnl" w:eastAsia="es-ES_tradnl" w:bidi="ar-SA"/>
         </w:rPr>
         <w:drawing>
           <wp:inline distT="0" distB="0" distL="0" distR="0">
@@ -1333,14 +1338,13 @@
       </w:pPr>
       <w:r>
         <w:rPr>
-          <w:noProof/>
-          <w:lang w:val="es-ES_tradnl" w:eastAsia="es-ES_tradnl" w:bidi="ar-SA"/>
+          <w:lang w:val="es-AR"/>
         </w:rPr>
         <w:drawing>
           <wp:inline distT="0" distB="0" distL="0" distR="0">
             <wp:extent cx="5400675" cy="2689949"/>
             <wp:effectExtent l="19050" t="0" r="9525" b="0"/>
-            <wp:docPr id="11" name="Gráfico 2"/>
+            <wp:docPr id="3" name="Gráfico 1"/>
             <wp:cNvGraphicFramePr/>
             <a:graphic xmlns:a="http://schemas.openxmlformats.org/drawingml/2006/main">
               <a:graphicData uri="http://schemas.openxmlformats.org/drawingml/2006/chart">
@@ -2691,7 +2695,7 @@
             <w:sz w:val="20"/>
             <w:lang w:val="es-AR"/>
           </w:rPr>
-          <w:t>4</w:t>
+          <w:t>7</w:t>
         </w:r>
         <w:r>
           <w:rPr>
@@ -5911,11 +5915,11 @@
           </c:val>
         </c:ser>
         <c:marker val="1"/>
-        <c:axId val="53119616"/>
-        <c:axId val="53122176"/>
+        <c:axId val="83086336"/>
+        <c:axId val="102753408"/>
       </c:lineChart>
       <c:dateAx>
-        <c:axId val="53119616"/>
+        <c:axId val="83086336"/>
         <c:scaling>
           <c:orientation val="minMax"/>
         </c:scaling>
@@ -5933,13 +5937,13 @@
             <a:endParaRPr lang="es-ES_tradnl"/>
           </a:p>
         </c:txPr>
-        <c:crossAx val="53122176"/>
+        <c:crossAx val="102753408"/>
         <c:crosses val="autoZero"/>
         <c:auto val="1"/>
         <c:lblOffset val="100"/>
       </c:dateAx>
       <c:valAx>
-        <c:axId val="53122176"/>
+        <c:axId val="102753408"/>
         <c:scaling>
           <c:orientation val="minMax"/>
         </c:scaling>
@@ -5975,7 +5979,7 @@
             <a:endParaRPr lang="es-ES_tradnl"/>
           </a:p>
         </c:txPr>
-        <c:crossAx val="53119616"/>
+        <c:crossAx val="83086336"/>
         <c:crosses val="autoZero"/>
         <c:crossBetween val="between"/>
       </c:valAx>
@@ -6321,11 +6325,11 @@
           </c:val>
         </c:ser>
         <c:marker val="1"/>
-        <c:axId val="68669824"/>
-        <c:axId val="68672128"/>
+        <c:axId val="123654144"/>
+        <c:axId val="123676544"/>
       </c:lineChart>
       <c:catAx>
-        <c:axId val="68669824"/>
+        <c:axId val="123654144"/>
         <c:scaling>
           <c:orientation val="minMax"/>
         </c:scaling>
@@ -6360,14 +6364,14 @@
             <a:endParaRPr lang="es-ES_tradnl"/>
           </a:p>
         </c:txPr>
-        <c:crossAx val="68672128"/>
+        <c:crossAx val="123676544"/>
         <c:crosses val="autoZero"/>
         <c:auto val="1"/>
         <c:lblAlgn val="ctr"/>
         <c:lblOffset val="100"/>
       </c:catAx>
       <c:valAx>
-        <c:axId val="68672128"/>
+        <c:axId val="123676544"/>
         <c:scaling>
           <c:orientation val="minMax"/>
         </c:scaling>
@@ -6403,7 +6407,7 @@
             <a:endParaRPr lang="es-ES_tradnl"/>
           </a:p>
         </c:txPr>
-        <c:crossAx val="68669824"/>
+        <c:crossAx val="123654144"/>
         <c:crosses val="autoZero"/>
         <c:crossBetween val="between"/>
       </c:valAx>
@@ -6500,16 +6504,16 @@
                   <c:v>72</c:v>
                 </c:pt>
                 <c:pt idx="1">
-                  <c:v>146</c:v>
+                  <c:v>148</c:v>
                 </c:pt>
                 <c:pt idx="2">
-                  <c:v>220</c:v>
+                  <c:v>222</c:v>
                 </c:pt>
                 <c:pt idx="3">
-                  <c:v>294</c:v>
+                  <c:v>296</c:v>
                 </c:pt>
                 <c:pt idx="4">
-                  <c:v>368</c:v>
+                  <c:v>370</c:v>
                 </c:pt>
               </c:numCache>
             </c:numRef>
@@ -6563,7 +6567,7 @@
                   <c:v>72</c:v>
                 </c:pt>
                 <c:pt idx="1">
-                  <c:v>130</c:v>
+                  <c:v>144</c:v>
                 </c:pt>
               </c:numCache>
             </c:numRef>
@@ -6617,18 +6621,18 @@
                   <c:v>73</c:v>
                 </c:pt>
                 <c:pt idx="1">
-                  <c:v>145</c:v>
+                  <c:v>152</c:v>
                 </c:pt>
               </c:numCache>
             </c:numRef>
           </c:val>
         </c:ser>
         <c:marker val="1"/>
-        <c:axId val="72939776"/>
-        <c:axId val="72975104"/>
+        <c:axId val="106444288"/>
+        <c:axId val="106446208"/>
       </c:lineChart>
       <c:catAx>
-        <c:axId val="72939776"/>
+        <c:axId val="106444288"/>
         <c:scaling>
           <c:orientation val="minMax"/>
         </c:scaling>
@@ -6663,14 +6667,14 @@
             <a:endParaRPr lang="es-ES_tradnl"/>
           </a:p>
         </c:txPr>
-        <c:crossAx val="72975104"/>
+        <c:crossAx val="106446208"/>
         <c:crosses val="autoZero"/>
         <c:auto val="1"/>
         <c:lblAlgn val="ctr"/>
         <c:lblOffset val="100"/>
       </c:catAx>
       <c:valAx>
-        <c:axId val="72975104"/>
+        <c:axId val="106446208"/>
         <c:scaling>
           <c:orientation val="minMax"/>
         </c:scaling>
@@ -6706,7 +6710,7 @@
             <a:endParaRPr lang="es-ES_tradnl"/>
           </a:p>
         </c:txPr>
-        <c:crossAx val="72939776"/>
+        <c:crossAx val="106444288"/>
         <c:crosses val="autoZero"/>
         <c:crossBetween val="between"/>
       </c:valAx>

</xml_diff>

<commit_message>
#Cambio en un riesgo.
</commit_message>
<xml_diff>
--- a/meetings/reporteAvance.20101018.docx
+++ b/meetings/reporteAvance.20101018.docx
@@ -1338,7 +1338,8 @@
       </w:pPr>
       <w:r>
         <w:rPr>
-          <w:lang w:val="es-AR"/>
+          <w:noProof/>
+          <w:lang w:val="es-ES_tradnl" w:eastAsia="es-ES_tradnl" w:bidi="ar-SA"/>
         </w:rPr>
         <w:drawing>
           <wp:inline distT="0" distB="0" distL="0" distR="0">
@@ -1884,9 +1885,16 @@
       </w:pPr>
       <w:r>
         <w:rPr>
-          <w:lang w:val="es-AR"/>
-        </w:rPr>
-        <w:t xml:space="preserve">Mitigación: Se acordó con Alejandro </w:t>
+          <w:u w:val="single"/>
+          <w:lang w:val="es-AR"/>
+        </w:rPr>
+        <w:t>Mitigación:</w:t>
+      </w:r>
+      <w:r>
+        <w:rPr>
+          <w:lang w:val="es-AR"/>
+        </w:rPr>
+        <w:t xml:space="preserve"> Se acordó con Alejandro </w:t>
       </w:r>
       <w:r>
         <w:rPr>
@@ -1914,9 +1922,16 @@
       </w:pPr>
       <w:r>
         <w:rPr>
-          <w:lang w:val="es-AR"/>
-        </w:rPr>
-        <w:t>Fecha de cierre: Reunión Formal del 27 de septiembre del 2010.</w:t>
+          <w:u w:val="single"/>
+          <w:lang w:val="es-AR"/>
+        </w:rPr>
+        <w:t>Fecha de cierre:</w:t>
+      </w:r>
+      <w:r>
+        <w:rPr>
+          <w:lang w:val="es-AR"/>
+        </w:rPr>
+        <w:t xml:space="preserve"> Reunión Formal del 27 de septiembre del 2010.</w:t>
       </w:r>
     </w:p>
     <w:p>
@@ -2072,9 +2087,16 @@
       </w:pPr>
       <w:r>
         <w:rPr>
-          <w:lang w:val="es-AR"/>
-        </w:rPr>
-        <w:t>Exposición: 0,20 (Disminución de la exposición debido a un desarrollo de las pruebas más temprano y riguroso)</w:t>
+          <w:u w:val="single"/>
+          <w:lang w:val="es-AR"/>
+        </w:rPr>
+        <w:t>Exposición:</w:t>
+      </w:r>
+      <w:r>
+        <w:rPr>
+          <w:lang w:val="es-AR"/>
+        </w:rPr>
+        <w:t xml:space="preserve"> 0,20 (Disminución de la exposición debido a un desarrollo de las pruebas más temprano y riguroso)</w:t>
       </w:r>
     </w:p>
     <w:p>
@@ -2090,9 +2112,16 @@
       </w:pPr>
       <w:r>
         <w:rPr>
-          <w:lang w:val="es-AR"/>
-        </w:rPr>
-        <w:t>Mitigación: Comenzar lo antes posible con la generación de tests de manera que el código sea testeable y se cubra un buen porcentaje</w:t>
+          <w:u w:val="single"/>
+          <w:lang w:val="es-AR"/>
+        </w:rPr>
+        <w:t>Mitigación:</w:t>
+      </w:r>
+      <w:r>
+        <w:rPr>
+          <w:lang w:val="es-AR"/>
+        </w:rPr>
+        <w:t xml:space="preserve"> Comenzar lo antes posible con la generación de tests de manera que el código sea testeable y se cubra un buen porcentaje</w:t>
       </w:r>
     </w:p>
     <w:p>
@@ -2160,15 +2189,23 @@
       </w:pPr>
       <w:r>
         <w:rPr>
+          <w:u w:val="single"/>
           <w:lang w:val="es-AR"/>
         </w:rPr>
         <w:t>Exposición</w:t>
       </w:r>
       <w:r>
         <w:rPr>
-          <w:lang w:val="es-AR"/>
-        </w:rPr>
-        <w:t>: 0,2</w:t>
+          <w:u w:val="single"/>
+          <w:lang w:val="es-AR"/>
+        </w:rPr>
+        <w:t>:</w:t>
+      </w:r>
+      <w:r>
+        <w:rPr>
+          <w:lang w:val="es-AR"/>
+        </w:rPr>
+        <w:t xml:space="preserve"> 0,2</w:t>
       </w:r>
       <w:r>
         <w:rPr>
@@ -2196,15 +2233,23 @@
       </w:pPr>
       <w:r>
         <w:rPr>
+          <w:u w:val="single"/>
           <w:lang w:val="es-AR"/>
         </w:rPr>
         <w:t>Mitigación</w:t>
       </w:r>
       <w:r>
         <w:rPr>
-          <w:lang w:val="es-AR"/>
-        </w:rPr>
-        <w:t>: Hablar con una autoridad del cliente que designe recursos y tiempo suficiente para las validaciones</w:t>
+          <w:u w:val="single"/>
+          <w:lang w:val="es-AR"/>
+        </w:rPr>
+        <w:t>:</w:t>
+      </w:r>
+      <w:r>
+        <w:rPr>
+          <w:lang w:val="es-AR"/>
+        </w:rPr>
+        <w:t xml:space="preserve"> Hablar con una autoridad del cliente que designe recursos y tiempo suficiente para las validaciones</w:t>
       </w:r>
     </w:p>
     <w:p>
@@ -2253,7 +2298,7 @@
         <w:rPr>
           <w:lang w:val="es-AR"/>
         </w:rPr>
-        <w:t>Recepción de datos incorrectos.</w:t>
+        <w:t>Aspectos del negocio poco claros por parte del equipo</w:t>
       </w:r>
     </w:p>
     <w:p>
@@ -2269,9 +2314,28 @@
       </w:pPr>
       <w:r>
         <w:rPr>
-          <w:lang w:val="es-AR"/>
-        </w:rPr>
-        <w:t xml:space="preserve">Exposición: 0,20 </w:t>
+          <w:u w:val="single"/>
+          <w:lang w:val="es-AR"/>
+        </w:rPr>
+        <w:t>Exposición:</w:t>
+      </w:r>
+      <w:r>
+        <w:rPr>
+          <w:lang w:val="es-AR"/>
+        </w:rPr>
+        <w:t xml:space="preserve"> 0,</w:t>
+      </w:r>
+      <w:r>
+        <w:rPr>
+          <w:lang w:val="es-AR"/>
+        </w:rPr>
+        <w:t>15</w:t>
+      </w:r>
+      <w:r>
+        <w:rPr>
+          <w:lang w:val="es-AR"/>
+        </w:rPr>
+        <w:t xml:space="preserve"> </w:t>
       </w:r>
     </w:p>
     <w:p>
@@ -2287,15 +2351,28 @@
       </w:pPr>
       <w:r>
         <w:rPr>
-          <w:lang w:val="es-AR"/>
-        </w:rPr>
-        <w:t xml:space="preserve">Mitigación: </w:t>
-      </w:r>
-      <w:r>
-        <w:rPr>
-          <w:lang w:val="es-AR"/>
-        </w:rPr>
-        <w:t>Establecer una capa intermedia de validación de datos y con reporte de warnings y errores encontrados.</w:t>
+          <w:u w:val="single"/>
+          <w:lang w:val="es-AR"/>
+        </w:rPr>
+        <w:t>Mitigación:</w:t>
+      </w:r>
+      <w:r>
+        <w:rPr>
+          <w:lang w:val="es-AR"/>
+        </w:rPr>
+        <w:t xml:space="preserve"> </w:t>
+      </w:r>
+      <w:r>
+        <w:rPr>
+          <w:lang w:val="es-AR"/>
+        </w:rPr>
+        <w:t>Hacer consultas al cliente sobre el negocio de forma constante</w:t>
+      </w:r>
+      <w:r>
+        <w:rPr>
+          <w:lang w:val="es-AR"/>
+        </w:rPr>
+        <w:t>.</w:t>
       </w:r>
     </w:p>
     <w:p>
@@ -2320,7 +2397,13 @@
         <w:rPr>
           <w:lang w:val="es-AR"/>
         </w:rPr>
-        <w:t xml:space="preserve"> Estable</w:t>
+        <w:t xml:space="preserve"> </w:t>
+      </w:r>
+      <w:r>
+        <w:rPr>
+          <w:lang w:val="es-AR"/>
+        </w:rPr>
+        <w:t>Estable</w:t>
       </w:r>
       <w:r>
         <w:rPr>
@@ -2695,7 +2778,7 @@
             <w:sz w:val="20"/>
             <w:lang w:val="es-AR"/>
           </w:rPr>
-          <w:t>7</w:t>
+          <w:t>3</w:t>
         </w:r>
         <w:r>
           <w:rPr>
@@ -5915,11 +5998,11 @@
           </c:val>
         </c:ser>
         <c:marker val="1"/>
-        <c:axId val="83086336"/>
-        <c:axId val="102753408"/>
+        <c:axId val="96460800"/>
+        <c:axId val="96462336"/>
       </c:lineChart>
       <c:dateAx>
-        <c:axId val="83086336"/>
+        <c:axId val="96460800"/>
         <c:scaling>
           <c:orientation val="minMax"/>
         </c:scaling>
@@ -5937,13 +6020,13 @@
             <a:endParaRPr lang="es-ES_tradnl"/>
           </a:p>
         </c:txPr>
-        <c:crossAx val="102753408"/>
+        <c:crossAx val="96462336"/>
         <c:crosses val="autoZero"/>
         <c:auto val="1"/>
         <c:lblOffset val="100"/>
       </c:dateAx>
       <c:valAx>
-        <c:axId val="102753408"/>
+        <c:axId val="96462336"/>
         <c:scaling>
           <c:orientation val="minMax"/>
         </c:scaling>
@@ -5979,7 +6062,7 @@
             <a:endParaRPr lang="es-ES_tradnl"/>
           </a:p>
         </c:txPr>
-        <c:crossAx val="83086336"/>
+        <c:crossAx val="96460800"/>
         <c:crosses val="autoZero"/>
         <c:crossBetween val="between"/>
       </c:valAx>
@@ -6325,11 +6408,11 @@
           </c:val>
         </c:ser>
         <c:marker val="1"/>
-        <c:axId val="123654144"/>
-        <c:axId val="123676544"/>
+        <c:axId val="96565504"/>
+        <c:axId val="96592256"/>
       </c:lineChart>
       <c:catAx>
-        <c:axId val="123654144"/>
+        <c:axId val="96565504"/>
         <c:scaling>
           <c:orientation val="minMax"/>
         </c:scaling>
@@ -6364,14 +6447,14 @@
             <a:endParaRPr lang="es-ES_tradnl"/>
           </a:p>
         </c:txPr>
-        <c:crossAx val="123676544"/>
+        <c:crossAx val="96592256"/>
         <c:crosses val="autoZero"/>
         <c:auto val="1"/>
         <c:lblAlgn val="ctr"/>
         <c:lblOffset val="100"/>
       </c:catAx>
       <c:valAx>
-        <c:axId val="123676544"/>
+        <c:axId val="96592256"/>
         <c:scaling>
           <c:orientation val="minMax"/>
         </c:scaling>
@@ -6407,7 +6490,7 @@
             <a:endParaRPr lang="es-ES_tradnl"/>
           </a:p>
         </c:txPr>
-        <c:crossAx val="123654144"/>
+        <c:crossAx val="96565504"/>
         <c:crosses val="autoZero"/>
         <c:crossBetween val="between"/>
       </c:valAx>
@@ -6628,11 +6711,11 @@
           </c:val>
         </c:ser>
         <c:marker val="1"/>
-        <c:axId val="106444288"/>
-        <c:axId val="106446208"/>
+        <c:axId val="97221632"/>
+        <c:axId val="97240192"/>
       </c:lineChart>
       <c:catAx>
-        <c:axId val="106444288"/>
+        <c:axId val="97221632"/>
         <c:scaling>
           <c:orientation val="minMax"/>
         </c:scaling>
@@ -6667,14 +6750,14 @@
             <a:endParaRPr lang="es-ES_tradnl"/>
           </a:p>
         </c:txPr>
-        <c:crossAx val="106446208"/>
+        <c:crossAx val="97240192"/>
         <c:crosses val="autoZero"/>
         <c:auto val="1"/>
         <c:lblAlgn val="ctr"/>
         <c:lblOffset val="100"/>
       </c:catAx>
       <c:valAx>
-        <c:axId val="106446208"/>
+        <c:axId val="97240192"/>
         <c:scaling>
           <c:orientation val="minMax"/>
         </c:scaling>
@@ -6710,7 +6793,7 @@
             <a:endParaRPr lang="es-ES_tradnl"/>
           </a:p>
         </c:txPr>
-        <c:crossAx val="106444288"/>
+        <c:crossAx val="97221632"/>
         <c:crosses val="autoZero"/>
         <c:crossBetween val="between"/>
       </c:valAx>

</xml_diff>

<commit_message>
# Agregue items a discutir y el code coverage al reporte de avance
</commit_message>
<xml_diff>
--- a/meetings/reporteAvance.20101018.docx
+++ b/meetings/reporteAvance.20101018.docx
@@ -361,7 +361,63 @@
         <w:rPr>
           <w:lang w:val="es-AR"/>
         </w:rPr>
-        <w:t>N/A</w:t>
+        <w:t>Determinar si al momento de calcular el sueldo proyectado, las horas trabajadas deben proyectarse también o se deben tomar hasta la fecha en que se hace la consulta.</w:t>
+      </w:r>
+    </w:p>
+    <w:p>
+      <w:pPr>
+        <w:pStyle w:val="Prrafodelista"/>
+        <w:numPr>
+          <w:ilvl w:val="0"/>
+          <w:numId w:val="8"/>
+        </w:numPr>
+        <w:spacing w:after="0" w:line="240" w:lineRule="auto"/>
+        <w:rPr>
+          <w:lang w:val="es-AR"/>
+        </w:rPr>
+      </w:pPr>
+      <w:r>
+        <w:rPr>
+          <w:lang w:val="es-AR"/>
+        </w:rPr>
+        <w:t>La diferenciación entre part-time y full-time, ¿es para poder considerar las horas extra</w:t>
+      </w:r>
+      <w:r>
+        <w:rPr>
+          <w:lang w:val="es-AR"/>
+        </w:rPr>
+        <w:t>? ¿</w:t>
+      </w:r>
+      <w:r>
+        <w:rPr>
+          <w:lang w:val="es-AR"/>
+        </w:rPr>
+        <w:t>Qué valor se debe tomar para estas horas?</w:t>
+      </w:r>
+      <w:r>
+        <w:rPr>
+          <w:lang w:val="es-AR"/>
+        </w:rPr>
+        <w:t>.</w:t>
+      </w:r>
+    </w:p>
+    <w:p>
+      <w:pPr>
+        <w:pStyle w:val="Prrafodelista"/>
+        <w:numPr>
+          <w:ilvl w:val="0"/>
+          <w:numId w:val="8"/>
+        </w:numPr>
+        <w:spacing w:after="0" w:line="240" w:lineRule="auto"/>
+        <w:rPr>
+          <w:lang w:val="es-AR"/>
+        </w:rPr>
+      </w:pPr>
+      <w:r>
+        <w:rPr>
+          <w:lang w:val="es-AR"/>
+        </w:rPr>
+        <w:t>Como se deben considerar feriados y fines de semana para el cálculo de horas trabajadas.</w:t>
       </w:r>
     </w:p>
     <w:p>
@@ -384,6 +440,7 @@
         <w:rPr>
           <w:lang w:val="es-AR"/>
         </w:rPr>
+        <w:lastRenderedPageBreak/>
         <w:t xml:space="preserve">Product </w:t>
       </w:r>
       <w:r>
@@ -402,7 +459,7 @@
       <w:r>
         <w:rPr>
           <w:noProof/>
-          <w:lang w:val="es-ES_tradnl" w:eastAsia="es-ES_tradnl" w:bidi="ar-SA"/>
+          <w:lang w:bidi="ar-SA"/>
         </w:rPr>
         <w:drawing>
           <wp:inline distT="0" distB="0" distL="0" distR="0">
@@ -539,7 +596,6 @@
         <w:rPr>
           <w:lang w:val="es-AR"/>
         </w:rPr>
-        <w:lastRenderedPageBreak/>
         <w:t>Sprint Backlog</w:t>
       </w:r>
     </w:p>
@@ -556,7 +612,7 @@
       <w:r>
         <w:rPr>
           <w:noProof/>
-          <w:lang w:val="es-ES_tradnl" w:eastAsia="es-ES_tradnl" w:bidi="ar-SA"/>
+          <w:lang w:bidi="ar-SA"/>
         </w:rPr>
         <w:drawing>
           <wp:inline distT="0" distB="0" distL="0" distR="0">
@@ -665,6 +721,7 @@
         <w:spacing w:before="80" w:after="120" w:line="240" w:lineRule="auto"/>
       </w:pPr>
       <w:r>
+        <w:lastRenderedPageBreak/>
         <w:t>Tareas</w:t>
       </w:r>
     </w:p>
@@ -672,7 +729,7 @@
       <w:r>
         <w:rPr>
           <w:noProof/>
-          <w:lang w:val="es-ES_tradnl" w:eastAsia="es-ES_tradnl" w:bidi="ar-SA"/>
+          <w:lang w:bidi="ar-SA"/>
         </w:rPr>
         <w:drawing>
           <wp:inline distT="0" distB="0" distL="0" distR="0">
@@ -843,219 +900,10 @@
     </w:p>
     <w:p>
       <w:pPr>
-        <w:tabs>
-          <w:tab w:val="left" w:pos="5316"/>
-        </w:tabs>
-        <w:spacing w:after="0" w:line="240" w:lineRule="auto"/>
-        <w:ind w:left="-71"/>
-        <w:rPr>
-          <w:sz w:val="20"/>
-          <w:lang w:val="es-AR"/>
-        </w:rPr>
-      </w:pPr>
-    </w:p>
-    <w:p>
-      <w:pPr>
-        <w:tabs>
-          <w:tab w:val="left" w:pos="5316"/>
-        </w:tabs>
-        <w:spacing w:after="0" w:line="240" w:lineRule="auto"/>
-        <w:ind w:left="-71"/>
-        <w:rPr>
-          <w:sz w:val="20"/>
-          <w:lang w:val="es-AR"/>
-        </w:rPr>
-      </w:pPr>
-    </w:p>
-    <w:p>
-      <w:pPr>
-        <w:tabs>
-          <w:tab w:val="left" w:pos="5316"/>
-        </w:tabs>
-        <w:spacing w:after="0" w:line="240" w:lineRule="auto"/>
-        <w:ind w:left="-71"/>
-        <w:rPr>
-          <w:sz w:val="20"/>
-          <w:lang w:val="es-AR"/>
-        </w:rPr>
-      </w:pPr>
-    </w:p>
-    <w:p>
-      <w:pPr>
-        <w:tabs>
-          <w:tab w:val="left" w:pos="5316"/>
-        </w:tabs>
-        <w:spacing w:after="0" w:line="240" w:lineRule="auto"/>
-        <w:ind w:left="-71"/>
-        <w:rPr>
-          <w:sz w:val="20"/>
-          <w:lang w:val="es-AR"/>
-        </w:rPr>
-      </w:pPr>
-    </w:p>
-    <w:p>
-      <w:pPr>
-        <w:tabs>
-          <w:tab w:val="left" w:pos="5316"/>
-        </w:tabs>
-        <w:spacing w:after="0" w:line="240" w:lineRule="auto"/>
-        <w:ind w:left="-71"/>
-        <w:rPr>
-          <w:sz w:val="20"/>
-          <w:lang w:val="es-AR"/>
-        </w:rPr>
-      </w:pPr>
-    </w:p>
-    <w:p>
-      <w:pPr>
-        <w:tabs>
-          <w:tab w:val="left" w:pos="5316"/>
-        </w:tabs>
-        <w:spacing w:after="0" w:line="240" w:lineRule="auto"/>
-        <w:ind w:left="-71"/>
-        <w:rPr>
-          <w:sz w:val="20"/>
-          <w:lang w:val="es-AR"/>
-        </w:rPr>
-      </w:pPr>
-    </w:p>
-    <w:p>
-      <w:pPr>
-        <w:tabs>
-          <w:tab w:val="left" w:pos="5316"/>
-        </w:tabs>
-        <w:spacing w:after="0" w:line="240" w:lineRule="auto"/>
-        <w:ind w:left="-71"/>
-        <w:rPr>
-          <w:sz w:val="20"/>
-          <w:lang w:val="es-AR"/>
-        </w:rPr>
-      </w:pPr>
-    </w:p>
-    <w:p>
-      <w:pPr>
-        <w:tabs>
-          <w:tab w:val="left" w:pos="5316"/>
-        </w:tabs>
-        <w:spacing w:after="0" w:line="240" w:lineRule="auto"/>
-        <w:ind w:left="-71"/>
-        <w:rPr>
-          <w:sz w:val="20"/>
-          <w:lang w:val="es-AR"/>
-        </w:rPr>
-      </w:pPr>
-    </w:p>
-    <w:p>
-      <w:pPr>
-        <w:tabs>
-          <w:tab w:val="left" w:pos="5316"/>
-        </w:tabs>
-        <w:spacing w:after="0" w:line="240" w:lineRule="auto"/>
-        <w:ind w:left="-71"/>
-        <w:rPr>
-          <w:sz w:val="20"/>
-          <w:lang w:val="es-AR"/>
-        </w:rPr>
-      </w:pPr>
-    </w:p>
-    <w:p>
-      <w:pPr>
-        <w:tabs>
-          <w:tab w:val="left" w:pos="5316"/>
-        </w:tabs>
-        <w:spacing w:after="0" w:line="240" w:lineRule="auto"/>
-        <w:ind w:left="-71"/>
-        <w:rPr>
-          <w:sz w:val="20"/>
-          <w:lang w:val="es-AR"/>
-        </w:rPr>
-      </w:pPr>
-    </w:p>
-    <w:p>
-      <w:pPr>
-        <w:tabs>
-          <w:tab w:val="left" w:pos="5316"/>
-        </w:tabs>
-        <w:spacing w:after="0" w:line="240" w:lineRule="auto"/>
-        <w:ind w:left="-71"/>
-        <w:rPr>
-          <w:sz w:val="20"/>
-          <w:lang w:val="es-AR"/>
-        </w:rPr>
-      </w:pPr>
-    </w:p>
-    <w:p>
-      <w:pPr>
-        <w:tabs>
-          <w:tab w:val="left" w:pos="5316"/>
-        </w:tabs>
-        <w:spacing w:after="0" w:line="240" w:lineRule="auto"/>
-        <w:ind w:left="-71"/>
-        <w:rPr>
-          <w:sz w:val="20"/>
-          <w:lang w:val="es-AR"/>
-        </w:rPr>
-      </w:pPr>
-    </w:p>
-    <w:p>
-      <w:pPr>
-        <w:tabs>
-          <w:tab w:val="left" w:pos="5316"/>
-        </w:tabs>
-        <w:spacing w:after="0" w:line="240" w:lineRule="auto"/>
-        <w:ind w:left="-71"/>
-        <w:rPr>
-          <w:sz w:val="20"/>
-          <w:lang w:val="es-AR"/>
-        </w:rPr>
-      </w:pPr>
-    </w:p>
-    <w:p>
-      <w:pPr>
-        <w:tabs>
-          <w:tab w:val="left" w:pos="5316"/>
-        </w:tabs>
-        <w:spacing w:after="0" w:line="240" w:lineRule="auto"/>
-        <w:ind w:left="-71"/>
-        <w:rPr>
-          <w:sz w:val="20"/>
-          <w:lang w:val="es-AR"/>
-        </w:rPr>
-      </w:pPr>
-    </w:p>
-    <w:p>
-      <w:pPr>
-        <w:tabs>
-          <w:tab w:val="left" w:pos="5316"/>
-        </w:tabs>
-        <w:spacing w:after="0" w:line="240" w:lineRule="auto"/>
-        <w:ind w:left="-71"/>
-        <w:rPr>
-          <w:sz w:val="20"/>
-          <w:lang w:val="es-AR"/>
-        </w:rPr>
-      </w:pPr>
-    </w:p>
-    <w:p>
-      <w:pPr>
-        <w:tabs>
-          <w:tab w:val="left" w:pos="5316"/>
-        </w:tabs>
-        <w:spacing w:after="0" w:line="240" w:lineRule="auto"/>
-        <w:ind w:left="-71"/>
-        <w:rPr>
-          <w:sz w:val="20"/>
-          <w:lang w:val="es-AR"/>
-        </w:rPr>
-      </w:pPr>
-    </w:p>
-    <w:p>
-      <w:pPr>
         <w:pStyle w:val="Ttulo2"/>
         <w:spacing w:before="100" w:after="40" w:line="240" w:lineRule="auto"/>
       </w:pPr>
       <w:r>
-        <w:lastRenderedPageBreak/>
         <w:t>Métricas</w:t>
       </w:r>
     </w:p>
@@ -1080,7 +928,7 @@
       <w:r>
         <w:rPr>
           <w:noProof/>
-          <w:lang w:val="es-ES_tradnl" w:eastAsia="es-ES_tradnl" w:bidi="ar-SA"/>
+          <w:lang w:bidi="ar-SA"/>
         </w:rPr>
         <w:drawing>
           <wp:inline distT="0" distB="0" distL="0" distR="0">
@@ -1135,12 +983,12 @@
         <w:rPr>
           <w:noProof/>
           <w:sz w:val="20"/>
-          <w:lang w:val="es-ES_tradnl" w:eastAsia="es-ES_tradnl" w:bidi="ar-SA"/>
+          <w:lang w:bidi="ar-SA"/>
         </w:rPr>
         <w:drawing>
           <wp:inline distT="0" distB="0" distL="0" distR="0">
-            <wp:extent cx="5400675" cy="1939290"/>
-            <wp:effectExtent l="19050" t="0" r="9525" b="0"/>
+            <wp:extent cx="5436528" cy="2042663"/>
+            <wp:effectExtent l="19050" t="19050" r="11772" b="14737"/>
             <wp:docPr id="1" name="0 Imagen" descr="CodeCoverage.20101004.png"/>
             <wp:cNvGraphicFramePr>
               <a:graphicFrameLocks xmlns:a="http://schemas.openxmlformats.org/drawingml/2006/main" noChangeAspect="1"/>
@@ -1153,7 +1001,7 @@
                     <pic:cNvPicPr/>
                   </pic:nvPicPr>
                   <pic:blipFill>
-                    <a:blip r:embed="rId15" cstate="print"/>
+                    <a:blip r:embed="rId15"/>
                     <a:stretch>
                       <a:fillRect/>
                     </a:stretch>
@@ -1161,11 +1009,16 @@
                   <pic:spPr>
                     <a:xfrm>
                       <a:off x="0" y="0"/>
-                      <a:ext cx="5400675" cy="1939290"/>
+                      <a:ext cx="5434853" cy="2042034"/>
                     </a:xfrm>
                     <a:prstGeom prst="rect">
                       <a:avLst/>
                     </a:prstGeom>
+                    <a:ln>
+                      <a:solidFill>
+                        <a:schemeClr val="tx1"/>
+                      </a:solidFill>
+                    </a:ln>
                   </pic:spPr>
                 </pic:pic>
               </a:graphicData>
@@ -1200,7 +1053,15 @@
           <w:sz w:val="20"/>
           <w:lang w:val="es-AR"/>
         </w:rPr>
-        <w:t>47%</w:t>
+        <w:t>34</w:t>
+      </w:r>
+      <w:r>
+        <w:rPr>
+          <w:b/>
+          <w:sz w:val="20"/>
+          <w:lang w:val="es-AR"/>
+        </w:rPr>
+        <w:t>%</w:t>
       </w:r>
     </w:p>
     <w:p>
@@ -1229,7 +1090,15 @@
           <w:sz w:val="20"/>
           <w:lang w:val="es-AR"/>
         </w:rPr>
-        <w:t>53%</w:t>
+        <w:t>66</w:t>
+      </w:r>
+      <w:r>
+        <w:rPr>
+          <w:b/>
+          <w:sz w:val="20"/>
+          <w:lang w:val="es-AR"/>
+        </w:rPr>
+        <w:t>%</w:t>
       </w:r>
     </w:p>
     <w:p>
@@ -1286,7 +1155,7 @@
       <w:r>
         <w:rPr>
           <w:noProof/>
-          <w:lang w:val="es-ES_tradnl" w:eastAsia="es-ES_tradnl" w:bidi="ar-SA"/>
+          <w:lang w:bidi="ar-SA"/>
         </w:rPr>
         <w:drawing>
           <wp:inline distT="0" distB="0" distL="0" distR="0">
@@ -1339,7 +1208,7 @@
       <w:r>
         <w:rPr>
           <w:noProof/>
-          <w:lang w:val="es-ES_tradnl" w:eastAsia="es-ES_tradnl" w:bidi="ar-SA"/>
+          <w:lang w:bidi="ar-SA"/>
         </w:rPr>
         <w:drawing>
           <wp:inline distT="0" distB="0" distL="0" distR="0">
@@ -1364,36 +1233,10 @@
           <w:lang w:val="es-AR"/>
         </w:rPr>
       </w:pPr>
-    </w:p>
-    <w:p>
-      <w:pPr>
-        <w:pStyle w:val="Ttulo3"/>
-        <w:spacing w:line="240" w:lineRule="auto"/>
-        <w:rPr>
-          <w:lang w:val="es-AR"/>
-        </w:rPr>
-      </w:pPr>
-    </w:p>
-    <w:p>
-      <w:pPr>
-        <w:rPr>
-          <w:lang w:val="es-AR"/>
-        </w:rPr>
-      </w:pPr>
-    </w:p>
-    <w:p>
-      <w:pPr>
-        <w:pStyle w:val="Ttulo3"/>
-        <w:spacing w:line="240" w:lineRule="auto"/>
-        <w:rPr>
-          <w:lang w:val="es-AR"/>
-        </w:rPr>
-      </w:pPr>
-      <w:r>
-        <w:rPr>
-          <w:lang w:val="es-AR"/>
-        </w:rPr>
-        <w:lastRenderedPageBreak/>
+      <w:r>
+        <w:rPr>
+          <w:lang w:val="es-AR"/>
+        </w:rPr>
         <w:t>Estado de los Bugs</w:t>
       </w:r>
     </w:p>
@@ -1406,7 +1249,7 @@
       <w:r>
         <w:rPr>
           <w:noProof/>
-          <w:lang w:val="es-ES_tradnl" w:eastAsia="es-ES_tradnl" w:bidi="ar-SA"/>
+          <w:lang w:bidi="ar-SA"/>
         </w:rPr>
         <w:drawing>
           <wp:inline distT="0" distB="0" distL="0" distR="0">
@@ -1512,6 +1355,19 @@
     </w:p>
     <w:p>
       <w:pPr>
+        <w:tabs>
+          <w:tab w:val="left" w:pos="5316"/>
+        </w:tabs>
+        <w:spacing w:after="0" w:line="240" w:lineRule="auto"/>
+        <w:ind w:left="-71"/>
+        <w:rPr>
+          <w:sz w:val="20"/>
+          <w:lang w:val="es-AR"/>
+        </w:rPr>
+      </w:pPr>
+    </w:p>
+    <w:p>
+      <w:pPr>
         <w:pStyle w:val="Ttulo2"/>
         <w:spacing w:before="100" w:after="120" w:line="240" w:lineRule="auto"/>
         <w:rPr>
@@ -1553,7 +1409,7 @@
       <w:r>
         <w:rPr>
           <w:noProof/>
-          <w:lang w:val="es-ES_tradnl" w:eastAsia="es-ES_tradnl" w:bidi="ar-SA"/>
+          <w:lang w:bidi="ar-SA"/>
         </w:rPr>
         <w:drawing>
           <wp:inline distT="0" distB="0" distL="0" distR="0">
@@ -1710,7 +1566,7 @@
       <w:r>
         <w:rPr>
           <w:noProof/>
-          <w:lang w:val="es-ES_tradnl" w:eastAsia="es-ES_tradnl" w:bidi="ar-SA"/>
+          <w:lang w:bidi="ar-SA"/>
         </w:rPr>
         <w:drawing>
           <wp:inline distT="0" distB="0" distL="0" distR="0">
@@ -1827,7 +1683,6 @@
         <w:rPr>
           <w:lang w:val="es-AR"/>
         </w:rPr>
-        <w:lastRenderedPageBreak/>
         <w:t>Estado de Riesgos</w:t>
       </w:r>
     </w:p>
@@ -2115,6 +1970,7 @@
           <w:u w:val="single"/>
           <w:lang w:val="es-AR"/>
         </w:rPr>
+        <w:lastRenderedPageBreak/>
         <w:t>Mitigación:</w:t>
       </w:r>
       <w:r>
@@ -2434,7 +2290,6 @@
         <w:rPr>
           <w:lang w:val="es-AR"/>
         </w:rPr>
-        <w:lastRenderedPageBreak/>
         <w:t>Desconocimiento de la tecnología por parte del equipo de trabajo</w:t>
       </w:r>
     </w:p>
@@ -2560,6 +2415,30 @@
           <w:t>https://spreadsheets.google.com/ccc?key=0AoCbqKUYAsRjdE9tT3o4RWdwV1ZfandwT2ZxalN2dHc</w:t>
         </w:r>
       </w:hyperlink>
+    </w:p>
+    <w:p>
+      <w:pPr>
+        <w:spacing w:after="0" w:line="240" w:lineRule="auto"/>
+        <w:rPr>
+          <w:lang w:val="es-AR"/>
+        </w:rPr>
+      </w:pPr>
+    </w:p>
+    <w:p>
+      <w:pPr>
+        <w:spacing w:after="0" w:line="240" w:lineRule="auto"/>
+        <w:rPr>
+          <w:lang w:val="es-AR"/>
+        </w:rPr>
+      </w:pPr>
+    </w:p>
+    <w:p>
+      <w:pPr>
+        <w:spacing w:after="0" w:line="240" w:lineRule="auto"/>
+        <w:rPr>
+          <w:lang w:val="es-AR"/>
+        </w:rPr>
+      </w:pPr>
     </w:p>
     <w:p>
       <w:pPr>
@@ -2778,7 +2657,7 @@
             <w:sz w:val="20"/>
             <w:lang w:val="es-AR"/>
           </w:rPr>
-          <w:t>3</w:t>
+          <w:t>7</w:t>
         </w:r>
         <w:r>
           <w:rPr>
@@ -2839,7 +2718,7 @@
       <w:rPr>
         <w:noProof/>
         <w:sz w:val="20"/>
-        <w:lang w:val="es-ES_tradnl" w:eastAsia="es-ES_tradnl" w:bidi="ar-SA"/>
+        <w:lang w:bidi="ar-SA"/>
       </w:rPr>
       <w:drawing>
         <wp:anchor distT="0" distB="0" distL="114300" distR="114300" simplePos="0" relativeHeight="251662336" behindDoc="0" locked="0" layoutInCell="1" allowOverlap="1">
@@ -2899,7 +2778,7 @@
       <w:rPr>
         <w:noProof/>
         <w:sz w:val="20"/>
-        <w:lang w:val="es-ES_tradnl" w:eastAsia="es-ES_tradnl" w:bidi="ar-SA"/>
+        <w:lang w:bidi="ar-SA"/>
       </w:rPr>
       <w:drawing>
         <wp:anchor distT="0" distB="0" distL="114300" distR="114300" simplePos="0" relativeHeight="251666432" behindDoc="1" locked="0" layoutInCell="1" allowOverlap="1">
@@ -5830,7 +5709,7 @@
 <file path=word/charts/chart1.xml><?xml version="1.0" encoding="utf-8"?>
 <c:chartSpace xmlns:c="http://schemas.openxmlformats.org/drawingml/2006/chart" xmlns:a="http://schemas.openxmlformats.org/drawingml/2006/main" xmlns:r="http://schemas.openxmlformats.org/officeDocument/2006/relationships">
   <c:date1904 val="1"/>
-  <c:lang val="es-ES_tradnl"/>
+  <c:lang val="en-US"/>
   <c:style val="11"/>
   <c:chart>
     <c:autoTitleDeleted val="1"/>
@@ -5998,11 +5877,11 @@
           </c:val>
         </c:ser>
         <c:marker val="1"/>
-        <c:axId val="96460800"/>
-        <c:axId val="96462336"/>
+        <c:axId val="61333888"/>
+        <c:axId val="61335808"/>
       </c:lineChart>
       <c:dateAx>
-        <c:axId val="96460800"/>
+        <c:axId val="61333888"/>
         <c:scaling>
           <c:orientation val="minMax"/>
         </c:scaling>
@@ -6017,16 +5896,16 @@
             <a:pPr>
               <a:defRPr lang="en-US"/>
             </a:pPr>
-            <a:endParaRPr lang="es-ES_tradnl"/>
+            <a:endParaRPr lang="en-US"/>
           </a:p>
         </c:txPr>
-        <c:crossAx val="96462336"/>
+        <c:crossAx val="61335808"/>
         <c:crosses val="autoZero"/>
         <c:auto val="1"/>
         <c:lblOffset val="100"/>
       </c:dateAx>
       <c:valAx>
-        <c:axId val="96462336"/>
+        <c:axId val="61335808"/>
         <c:scaling>
           <c:orientation val="minMax"/>
         </c:scaling>
@@ -6059,10 +5938,10 @@
             <a:pPr>
               <a:defRPr lang="en-US"/>
             </a:pPr>
-            <a:endParaRPr lang="es-ES_tradnl"/>
+            <a:endParaRPr lang="en-US"/>
           </a:p>
         </c:txPr>
-        <c:crossAx val="96460800"/>
+        <c:crossAx val="61333888"/>
         <c:crosses val="autoZero"/>
         <c:crossBetween val="between"/>
       </c:valAx>
@@ -6076,7 +5955,7 @@
 <file path=word/charts/chart2.xml><?xml version="1.0" encoding="utf-8"?>
 <c:chartSpace xmlns:c="http://schemas.openxmlformats.org/drawingml/2006/chart" xmlns:a="http://schemas.openxmlformats.org/drawingml/2006/main" xmlns:r="http://schemas.openxmlformats.org/officeDocument/2006/relationships">
   <c:date1904 val="1"/>
-  <c:lang val="es-ES_tradnl"/>
+  <c:lang val="en-US"/>
   <c:chart>
     <c:autoTitleDeleted val="1"/>
     <c:plotArea>
@@ -6408,11 +6287,11 @@
           </c:val>
         </c:ser>
         <c:marker val="1"/>
-        <c:axId val="96565504"/>
-        <c:axId val="96592256"/>
+        <c:axId val="69661824"/>
+        <c:axId val="74172288"/>
       </c:lineChart>
       <c:catAx>
-        <c:axId val="96565504"/>
+        <c:axId val="69661824"/>
         <c:scaling>
           <c:orientation val="minMax"/>
         </c:scaling>
@@ -6444,17 +6323,17 @@
             <a:pPr>
               <a:defRPr lang="en-US"/>
             </a:pPr>
-            <a:endParaRPr lang="es-ES_tradnl"/>
+            <a:endParaRPr lang="en-US"/>
           </a:p>
         </c:txPr>
-        <c:crossAx val="96592256"/>
+        <c:crossAx val="74172288"/>
         <c:crosses val="autoZero"/>
         <c:auto val="1"/>
         <c:lblAlgn val="ctr"/>
         <c:lblOffset val="100"/>
       </c:catAx>
       <c:valAx>
-        <c:axId val="96592256"/>
+        <c:axId val="74172288"/>
         <c:scaling>
           <c:orientation val="minMax"/>
         </c:scaling>
@@ -6487,10 +6366,10 @@
             <a:pPr>
               <a:defRPr lang="en-US"/>
             </a:pPr>
-            <a:endParaRPr lang="es-ES_tradnl"/>
+            <a:endParaRPr lang="en-US"/>
           </a:p>
         </c:txPr>
-        <c:crossAx val="96565504"/>
+        <c:crossAx val="69661824"/>
         <c:crosses val="autoZero"/>
         <c:crossBetween val="between"/>
       </c:valAx>
@@ -6505,7 +6384,7 @@
             <a:pPr rtl="0">
               <a:defRPr lang="en-US"/>
             </a:pPr>
-            <a:endParaRPr lang="es-ES_tradnl"/>
+            <a:endParaRPr lang="en-US"/>
           </a:p>
         </c:txPr>
       </c:dTable>
@@ -6519,7 +6398,7 @@
           <a:pPr>
             <a:defRPr lang="en-US"/>
           </a:pPr>
-          <a:endParaRPr lang="es-ES_tradnl"/>
+          <a:endParaRPr lang="en-US"/>
         </a:p>
       </c:txPr>
     </c:legend>
@@ -6532,7 +6411,7 @@
 <file path=word/charts/chart3.xml><?xml version="1.0" encoding="utf-8"?>
 <c:chartSpace xmlns:c="http://schemas.openxmlformats.org/drawingml/2006/chart" xmlns:a="http://schemas.openxmlformats.org/drawingml/2006/main" xmlns:r="http://schemas.openxmlformats.org/officeDocument/2006/relationships">
   <c:date1904 val="1"/>
-  <c:lang val="es-ES_tradnl"/>
+  <c:lang val="en-US"/>
   <c:chart>
     <c:autoTitleDeleted val="1"/>
     <c:plotArea>
@@ -6711,11 +6590,11 @@
           </c:val>
         </c:ser>
         <c:marker val="1"/>
-        <c:axId val="97221632"/>
-        <c:axId val="97240192"/>
+        <c:axId val="67463808"/>
+        <c:axId val="67470080"/>
       </c:lineChart>
       <c:catAx>
-        <c:axId val="97221632"/>
+        <c:axId val="67463808"/>
         <c:scaling>
           <c:orientation val="minMax"/>
         </c:scaling>
@@ -6747,17 +6626,17 @@
             <a:pPr>
               <a:defRPr lang="en-US"/>
             </a:pPr>
-            <a:endParaRPr lang="es-ES_tradnl"/>
+            <a:endParaRPr lang="en-US"/>
           </a:p>
         </c:txPr>
-        <c:crossAx val="97240192"/>
+        <c:crossAx val="67470080"/>
         <c:crosses val="autoZero"/>
         <c:auto val="1"/>
         <c:lblAlgn val="ctr"/>
         <c:lblOffset val="100"/>
       </c:catAx>
       <c:valAx>
-        <c:axId val="97240192"/>
+        <c:axId val="67470080"/>
         <c:scaling>
           <c:orientation val="minMax"/>
         </c:scaling>
@@ -6790,10 +6669,10 @@
             <a:pPr>
               <a:defRPr lang="en-US"/>
             </a:pPr>
-            <a:endParaRPr lang="es-ES_tradnl"/>
+            <a:endParaRPr lang="en-US"/>
           </a:p>
         </c:txPr>
-        <c:crossAx val="97221632"/>
+        <c:crossAx val="67463808"/>
         <c:crosses val="autoZero"/>
         <c:crossBetween val="between"/>
       </c:valAx>
@@ -6808,7 +6687,7 @@
             <a:pPr rtl="0">
               <a:defRPr lang="en-US"/>
             </a:pPr>
-            <a:endParaRPr lang="es-ES_tradnl"/>
+            <a:endParaRPr lang="en-US"/>
           </a:p>
         </c:txPr>
       </c:dTable>
@@ -6822,7 +6701,7 @@
           <a:pPr>
             <a:defRPr lang="en-US"/>
           </a:pPr>
-          <a:endParaRPr lang="es-ES_tradnl"/>
+          <a:endParaRPr lang="en-US"/>
         </a:p>
       </c:txPr>
     </c:legend>
@@ -7120,7 +6999,7 @@
 </file>
 
 <file path=customXml/itemProps1.xml><?xml version="1.0" encoding="utf-8"?>
-<ds:datastoreItem xmlns:ds="http://schemas.openxmlformats.org/officeDocument/2006/customXml" ds:itemID="{4F230A47-F5CA-44FA-B553-DA027E95AFA1}">
+<ds:datastoreItem xmlns:ds="http://schemas.openxmlformats.org/officeDocument/2006/customXml" ds:itemID="{A8A2BD98-E866-456A-AD19-C0733AA8DEA9}">
   <ds:schemaRefs>
     <ds:schemaRef ds:uri="http://schemas.openxmlformats.org/officeDocument/2006/bibliography"/>
   </ds:schemaRefs>

</xml_diff>